<commit_message>
Updated generic planning worksheet
</commit_message>
<xml_diff>
--- a/Documents/Planning_Worksheet.docx
+++ b/Documents/Planning_Worksheet.docx
@@ -1,6 +1,6 @@
 
 <file path=word/document.xml><?xml version="1.0" encoding="utf-8"?>
-<w:document xmlns:wpc="http://schemas.microsoft.com/office/word/2010/wordprocessingCanvas" xmlns:cx="http://schemas.microsoft.com/office/drawing/2014/chartex" xmlns:cx1="http://schemas.microsoft.com/office/drawing/2015/9/8/chartex" xmlns:cx2="http://schemas.microsoft.com/office/drawing/2015/10/21/chartex" xmlns:cx3="http://schemas.microsoft.com/office/drawing/2016/5/9/chartex" xmlns:cx4="http://schemas.microsoft.com/office/drawing/2016/5/10/chartex" xmlns:cx5="http://schemas.microsoft.com/office/drawing/2016/5/11/chartex" xmlns:cx6="http://schemas.microsoft.com/office/drawing/2016/5/12/chartex" xmlns:cx7="http://schemas.microsoft.com/office/drawing/2016/5/13/chartex" xmlns:cx8="http://schemas.microsoft.com/office/drawing/2016/5/14/chartex" xmlns:mc="http://schemas.openxmlformats.org/markup-compatibility/2006" xmlns:aink="http://schemas.microsoft.com/office/drawing/2016/ink" xmlns:am3d="http://schemas.microsoft.com/office/drawing/2017/model3d" xmlns:o="urn:schemas-microsoft-com:office:office" xmlns:r="http://schemas.openxmlformats.org/officeDocument/2006/relationships" xmlns:m="http://schemas.openxmlformats.org/officeDocument/2006/math" xmlns:v="urn:schemas-microsoft-com:vml" xmlns:wp14="http://schemas.microsoft.com/office/word/2010/wordprocessingDrawing" xmlns:wp="http://schemas.openxmlformats.org/drawingml/2006/wordprocessingDrawing" xmlns:w10="urn:schemas-microsoft-com:office:word" xmlns:w="http://schemas.openxmlformats.org/wordprocessingml/2006/main" xmlns:w14="http://schemas.microsoft.com/office/word/2010/wordml" xmlns:w15="http://schemas.microsoft.com/office/word/2012/wordml" xmlns:w16cid="http://schemas.microsoft.com/office/word/2016/wordml/cid" xmlns:w16se="http://schemas.microsoft.com/office/word/2015/wordml/symex" xmlns:wpg="http://schemas.microsoft.com/office/word/2010/wordprocessingGroup" xmlns:wpi="http://schemas.microsoft.com/office/word/2010/wordprocessingInk" xmlns:wne="http://schemas.microsoft.com/office/word/2006/wordml" xmlns:wps="http://schemas.microsoft.com/office/word/2010/wordprocessingShape" mc:Ignorable="w14 w15 w16se w16cid wp14">
+<w:document xmlns:wpc="http://schemas.microsoft.com/office/word/2010/wordprocessingCanvas" xmlns:cx="http://schemas.microsoft.com/office/drawing/2014/chartex" xmlns:cx1="http://schemas.microsoft.com/office/drawing/2015/9/8/chartex" xmlns:cx2="http://schemas.microsoft.com/office/drawing/2015/10/21/chartex" xmlns:cx3="http://schemas.microsoft.com/office/drawing/2016/5/9/chartex" xmlns:cx4="http://schemas.microsoft.com/office/drawing/2016/5/10/chartex" xmlns:cx5="http://schemas.microsoft.com/office/drawing/2016/5/11/chartex" xmlns:cx6="http://schemas.microsoft.com/office/drawing/2016/5/12/chartex" xmlns:cx7="http://schemas.microsoft.com/office/drawing/2016/5/13/chartex" xmlns:cx8="http://schemas.microsoft.com/office/drawing/2016/5/14/chartex" xmlns:mc="http://schemas.openxmlformats.org/markup-compatibility/2006" xmlns:aink="http://schemas.microsoft.com/office/drawing/2016/ink" xmlns:am3d="http://schemas.microsoft.com/office/drawing/2017/model3d" xmlns:o="urn:schemas-microsoft-com:office:office" xmlns:oel="http://schemas.microsoft.com/office/2019/extlst" xmlns:r="http://schemas.openxmlformats.org/officeDocument/2006/relationships" xmlns:m="http://schemas.openxmlformats.org/officeDocument/2006/math" xmlns:v="urn:schemas-microsoft-com:vml" xmlns:wp14="http://schemas.microsoft.com/office/word/2010/wordprocessingDrawing" xmlns:wp="http://schemas.openxmlformats.org/drawingml/2006/wordprocessingDrawing" xmlns:w10="urn:schemas-microsoft-com:office:word" xmlns:w="http://schemas.openxmlformats.org/wordprocessingml/2006/main" xmlns:w14="http://schemas.microsoft.com/office/word/2010/wordml" xmlns:w15="http://schemas.microsoft.com/office/word/2012/wordml" xmlns:w16cex="http://schemas.microsoft.com/office/word/2018/wordml/cex" xmlns:w16cid="http://schemas.microsoft.com/office/word/2016/wordml/cid" xmlns:w16="http://schemas.microsoft.com/office/word/2018/wordml" xmlns:w16du="http://schemas.microsoft.com/office/word/2023/wordml/word16du" xmlns:w16sdtdh="http://schemas.microsoft.com/office/word/2020/wordml/sdtdatahash" xmlns:w16sdtfl="http://schemas.microsoft.com/office/word/2024/wordml/sdtformatlock" xmlns:w16se="http://schemas.microsoft.com/office/word/2015/wordml/symex" xmlns:wpg="http://schemas.microsoft.com/office/word/2010/wordprocessingGroup" xmlns:wpi="http://schemas.microsoft.com/office/word/2010/wordprocessingInk" xmlns:wne="http://schemas.microsoft.com/office/word/2006/wordml" xmlns:wps="http://schemas.microsoft.com/office/word/2010/wordprocessingShape" mc:Ignorable="w14 w15 w16se w16cid w16 w16cex w16sdtdh w16sdtfl w16du wp14">
   <w:body>
     <w:p>
       <w:pPr>
@@ -175,124 +175,12 @@
         </w:numPr>
       </w:pPr>
       <w:r>
-        <w:t xml:space="preserve">Are you eligible for the </w:t>
-      </w:r>
-      <w:r>
-        <w:t>Individual Predoctoral Fellowship to Promote Diversity in Health-Related Research</w:t>
-      </w:r>
-      <w:r>
-        <w:t>?  Don’t need to answer this on the worksheet, but this affects the PA you will apply to.</w:t>
-      </w:r>
-    </w:p>
-    <w:p>
-      <w:pPr>
-        <w:pStyle w:val="ListParagraph"/>
-        <w:numPr>
-          <w:ilvl w:val="1"/>
-          <w:numId w:val="1"/>
-        </w:numPr>
-      </w:pPr>
-      <w:r>
-        <w:t>Generally, one of three categories</w:t>
-      </w:r>
-    </w:p>
-    <w:p>
-      <w:pPr>
-        <w:pStyle w:val="ListParagraph"/>
-        <w:numPr>
-          <w:ilvl w:val="2"/>
-          <w:numId w:val="1"/>
-        </w:numPr>
-      </w:pPr>
-      <w:r>
-        <w:t>Under</w:t>
-      </w:r>
-      <w:r>
-        <w:t>-</w:t>
-      </w:r>
-      <w:r>
-        <w:t>represented minority</w:t>
-      </w:r>
-    </w:p>
-    <w:p>
-      <w:pPr>
-        <w:pStyle w:val="ListParagraph"/>
-        <w:numPr>
-          <w:ilvl w:val="2"/>
-          <w:numId w:val="1"/>
-        </w:numPr>
-      </w:pPr>
-      <w:r>
-        <w:t>Economic disadvantage</w:t>
-      </w:r>
-    </w:p>
-    <w:p>
-      <w:pPr>
-        <w:pStyle w:val="ListParagraph"/>
-        <w:numPr>
-          <w:ilvl w:val="2"/>
-          <w:numId w:val="1"/>
-        </w:numPr>
-      </w:pPr>
-      <w:r>
-        <w:t>Individuals with disabilities</w:t>
-      </w:r>
-    </w:p>
-    <w:p>
-      <w:pPr>
-        <w:pStyle w:val="ListParagraph"/>
-        <w:numPr>
-          <w:ilvl w:val="1"/>
-          <w:numId w:val="1"/>
-        </w:numPr>
-      </w:pPr>
-      <w:r>
-        <w:t xml:space="preserve">Details on NIH definitions of diversity are </w:t>
+        <w:t xml:space="preserve">You will apply to a specific NIH institute.  </w:t>
+      </w:r>
+      <w:r>
+        <w:t xml:space="preserve">If you aren’t sure look at NIH Reporter for similar projects </w:t>
       </w:r>
       <w:hyperlink r:id="rId7" w:history="1">
-        <w:r>
-          <w:rPr>
-            <w:rStyle w:val="Hyperlink"/>
-          </w:rPr>
-          <w:t>https://extramural-diversity.nih.gov/diversity-matters/get-the-facts</w:t>
-        </w:r>
-      </w:hyperlink>
-    </w:p>
-    <w:p>
-      <w:pPr>
-        <w:pStyle w:val="ListParagraph"/>
-        <w:numPr>
-          <w:ilvl w:val="1"/>
-          <w:numId w:val="1"/>
-        </w:numPr>
-      </w:pPr>
-      <w:r>
-        <w:t xml:space="preserve">Specific criteria are here </w:t>
-      </w:r>
-      <w:hyperlink r:id="rId8" w:history="1">
-        <w:r>
-          <w:rPr>
-            <w:rStyle w:val="Hyperlink"/>
-          </w:rPr>
-          <w:t>https://grants.nih.gov/grants/guide/notice-files/NOT-OD-20-031.html</w:t>
-        </w:r>
-      </w:hyperlink>
-    </w:p>
-    <w:p>
-      <w:pPr>
-        <w:pStyle w:val="ListParagraph"/>
-        <w:numPr>
-          <w:ilvl w:val="0"/>
-          <w:numId w:val="1"/>
-        </w:numPr>
-      </w:pPr>
-      <w:r>
-        <w:t xml:space="preserve">You will apply to a specific NIH institute.  </w:t>
-      </w:r>
-      <w:r>
-        <w:t xml:space="preserve">If you aren’t sure look at NIH Reporter for similar projects </w:t>
-      </w:r>
-      <w:hyperlink r:id="rId9" w:history="1">
         <w:r>
           <w:rPr>
             <w:rStyle w:val="Hyperlink"/>
@@ -324,8 +212,6 @@
       <w:r>
         <w:t>Worksheet and Upload to Dropbox</w:t>
       </w:r>
-      <w:bookmarkStart w:id="0" w:name="_GoBack"/>
-      <w:bookmarkEnd w:id="0"/>
     </w:p>
     <w:p/>
     <w:tbl>
@@ -582,7 +468,13 @@
           </w:tcPr>
           <w:p>
             <w:r>
-              <w:t>Have I started a PAF?</w:t>
+              <w:t>Have I started a PAF</w:t>
+            </w:r>
+            <w:r>
+              <w:t xml:space="preserve"> with my department</w:t>
+            </w:r>
+            <w:r>
+              <w:t>?</w:t>
             </w:r>
           </w:p>
         </w:tc>
@@ -654,7 +546,13 @@
           </w:tcPr>
           <w:p>
             <w:r>
-              <w:t>Who else is going to support my training or research?</w:t>
+              <w:t>Who else is going to support my training or research</w:t>
+            </w:r>
+            <w:r>
+              <w:t xml:space="preserve"> (mentors/coinvestigators)</w:t>
+            </w:r>
+            <w:r>
+              <w:t>?</w:t>
             </w:r>
           </w:p>
         </w:tc>
@@ -714,6 +612,32 @@
           <w:p>
             <w:pPr>
               <w:cnfStyle w:val="000000000000" w:firstRow="0" w:lastRow="0" w:firstColumn="0" w:lastColumn="0" w:oddVBand="0" w:evenVBand="0" w:oddHBand="0" w:evenHBand="0" w:firstRowFirstColumn="0" w:firstRowLastColumn="0" w:lastRowFirstColumn="0" w:lastRowLastColumn="0"/>
+            </w:pPr>
+          </w:p>
+        </w:tc>
+      </w:tr>
+      <w:tr>
+        <w:trPr>
+          <w:cnfStyle w:val="000000100000" w:firstRow="0" w:lastRow="0" w:firstColumn="0" w:lastColumn="0" w:oddVBand="0" w:evenVBand="0" w:oddHBand="1" w:evenHBand="0" w:firstRowFirstColumn="0" w:firstRowLastColumn="0" w:lastRowFirstColumn="0" w:lastRowLastColumn="0"/>
+        </w:trPr>
+        <w:tc>
+          <w:tcPr>
+            <w:cnfStyle w:val="001000000000" w:firstRow="0" w:lastRow="0" w:firstColumn="1" w:lastColumn="0" w:oddVBand="0" w:evenVBand="0" w:oddHBand="0" w:evenHBand="0" w:firstRowFirstColumn="0" w:firstRowLastColumn="0" w:lastRowFirstColumn="0" w:lastRowLastColumn="0"/>
+            <w:tcW w:w="4675" w:type="dxa"/>
+          </w:tcPr>
+          <w:p>
+            <w:r>
+              <w:t>Will you be working with human subjects?</w:t>
+            </w:r>
+          </w:p>
+        </w:tc>
+        <w:tc>
+          <w:tcPr>
+            <w:tcW w:w="4675" w:type="dxa"/>
+          </w:tcPr>
+          <w:p>
+            <w:pPr>
+              <w:cnfStyle w:val="000000100000" w:firstRow="0" w:lastRow="0" w:firstColumn="0" w:lastColumn="0" w:oddVBand="0" w:evenVBand="0" w:oddHBand="1" w:evenHBand="0" w:firstRowFirstColumn="0" w:firstRowLastColumn="0" w:lastRowFirstColumn="0" w:lastRowLastColumn="0"/>
             </w:pPr>
           </w:p>
         </w:tc>
@@ -735,7 +659,7 @@
 </file>
 
 <file path=word/numbering.xml><?xml version="1.0" encoding="utf-8"?>
-<w:numbering xmlns:wpc="http://schemas.microsoft.com/office/word/2010/wordprocessingCanvas" xmlns:cx="http://schemas.microsoft.com/office/drawing/2014/chartex" xmlns:cx1="http://schemas.microsoft.com/office/drawing/2015/9/8/chartex" xmlns:cx2="http://schemas.microsoft.com/office/drawing/2015/10/21/chartex" xmlns:cx3="http://schemas.microsoft.com/office/drawing/2016/5/9/chartex" xmlns:cx4="http://schemas.microsoft.com/office/drawing/2016/5/10/chartex" xmlns:cx5="http://schemas.microsoft.com/office/drawing/2016/5/11/chartex" xmlns:cx6="http://schemas.microsoft.com/office/drawing/2016/5/12/chartex" xmlns:cx7="http://schemas.microsoft.com/office/drawing/2016/5/13/chartex" xmlns:cx8="http://schemas.microsoft.com/office/drawing/2016/5/14/chartex" xmlns:mc="http://schemas.openxmlformats.org/markup-compatibility/2006" xmlns:aink="http://schemas.microsoft.com/office/drawing/2016/ink" xmlns:am3d="http://schemas.microsoft.com/office/drawing/2017/model3d" xmlns:o="urn:schemas-microsoft-com:office:office" xmlns:r="http://schemas.openxmlformats.org/officeDocument/2006/relationships" xmlns:m="http://schemas.openxmlformats.org/officeDocument/2006/math" xmlns:v="urn:schemas-microsoft-com:vml" xmlns:wp14="http://schemas.microsoft.com/office/word/2010/wordprocessingDrawing" xmlns:wp="http://schemas.openxmlformats.org/drawingml/2006/wordprocessingDrawing" xmlns:w10="urn:schemas-microsoft-com:office:word" xmlns:w="http://schemas.openxmlformats.org/wordprocessingml/2006/main" xmlns:w14="http://schemas.microsoft.com/office/word/2010/wordml" xmlns:w15="http://schemas.microsoft.com/office/word/2012/wordml" xmlns:w16cid="http://schemas.microsoft.com/office/word/2016/wordml/cid" xmlns:w16se="http://schemas.microsoft.com/office/word/2015/wordml/symex" xmlns:wpg="http://schemas.microsoft.com/office/word/2010/wordprocessingGroup" xmlns:wpi="http://schemas.microsoft.com/office/word/2010/wordprocessingInk" xmlns:wne="http://schemas.microsoft.com/office/word/2006/wordml" xmlns:wps="http://schemas.microsoft.com/office/word/2010/wordprocessingShape" mc:Ignorable="w14 w15 w16se w16cid wp14">
+<w:numbering xmlns:wpc="http://schemas.microsoft.com/office/word/2010/wordprocessingCanvas" xmlns:cx="http://schemas.microsoft.com/office/drawing/2014/chartex" xmlns:cx1="http://schemas.microsoft.com/office/drawing/2015/9/8/chartex" xmlns:cx2="http://schemas.microsoft.com/office/drawing/2015/10/21/chartex" xmlns:cx3="http://schemas.microsoft.com/office/drawing/2016/5/9/chartex" xmlns:cx4="http://schemas.microsoft.com/office/drawing/2016/5/10/chartex" xmlns:cx5="http://schemas.microsoft.com/office/drawing/2016/5/11/chartex" xmlns:cx6="http://schemas.microsoft.com/office/drawing/2016/5/12/chartex" xmlns:cx7="http://schemas.microsoft.com/office/drawing/2016/5/13/chartex" xmlns:cx8="http://schemas.microsoft.com/office/drawing/2016/5/14/chartex" xmlns:mc="http://schemas.openxmlformats.org/markup-compatibility/2006" xmlns:aink="http://schemas.microsoft.com/office/drawing/2016/ink" xmlns:am3d="http://schemas.microsoft.com/office/drawing/2017/model3d" xmlns:o="urn:schemas-microsoft-com:office:office" xmlns:oel="http://schemas.microsoft.com/office/2019/extlst" xmlns:r="http://schemas.openxmlformats.org/officeDocument/2006/relationships" xmlns:m="http://schemas.openxmlformats.org/officeDocument/2006/math" xmlns:v="urn:schemas-microsoft-com:vml" xmlns:wp14="http://schemas.microsoft.com/office/word/2010/wordprocessingDrawing" xmlns:wp="http://schemas.openxmlformats.org/drawingml/2006/wordprocessingDrawing" xmlns:w10="urn:schemas-microsoft-com:office:word" xmlns:w="http://schemas.openxmlformats.org/wordprocessingml/2006/main" xmlns:w14="http://schemas.microsoft.com/office/word/2010/wordml" xmlns:w15="http://schemas.microsoft.com/office/word/2012/wordml" xmlns:w16cex="http://schemas.microsoft.com/office/word/2018/wordml/cex" xmlns:w16cid="http://schemas.microsoft.com/office/word/2016/wordml/cid" xmlns:w16="http://schemas.microsoft.com/office/word/2018/wordml" xmlns:w16du="http://schemas.microsoft.com/office/word/2023/wordml/word16du" xmlns:w16sdtdh="http://schemas.microsoft.com/office/word/2020/wordml/sdtdatahash" xmlns:w16sdtfl="http://schemas.microsoft.com/office/word/2024/wordml/sdtformatlock" xmlns:w16se="http://schemas.microsoft.com/office/word/2015/wordml/symex" xmlns:wpg="http://schemas.microsoft.com/office/word/2010/wordprocessingGroup" xmlns:wpi="http://schemas.microsoft.com/office/word/2010/wordprocessingInk" xmlns:wne="http://schemas.microsoft.com/office/word/2006/wordml" xmlns:wps="http://schemas.microsoft.com/office/word/2010/wordprocessingShape" mc:Ignorable="w14 w15 w16se w16cid w16 w16cex w16sdtdh w16sdtfl w16du wp14">
   <w:abstractNum w:abstractNumId="0" w15:restartNumberingAfterBreak="0">
     <w:nsid w:val="07225BE4"/>
     <w:multiLevelType w:val="hybridMultilevel"/>
@@ -1188,23 +1112,23 @@
       </w:rPr>
     </w:lvl>
   </w:abstractNum>
-  <w:num w:numId="1">
+  <w:num w:numId="1" w16cid:durableId="735474682">
     <w:abstractNumId w:val="2"/>
   </w:num>
-  <w:num w:numId="2">
+  <w:num w:numId="2" w16cid:durableId="1553732985">
     <w:abstractNumId w:val="0"/>
   </w:num>
-  <w:num w:numId="3">
+  <w:num w:numId="3" w16cid:durableId="1613239913">
     <w:abstractNumId w:val="3"/>
   </w:num>
-  <w:num w:numId="4">
+  <w:num w:numId="4" w16cid:durableId="579874357">
     <w:abstractNumId w:val="1"/>
   </w:num>
 </w:numbering>
 </file>
 
 <file path=word/styles.xml><?xml version="1.0" encoding="utf-8"?>
-<w:styles xmlns:mc="http://schemas.openxmlformats.org/markup-compatibility/2006" xmlns:r="http://schemas.openxmlformats.org/officeDocument/2006/relationships" xmlns:w="http://schemas.openxmlformats.org/wordprocessingml/2006/main" xmlns:w14="http://schemas.microsoft.com/office/word/2010/wordml" xmlns:w15="http://schemas.microsoft.com/office/word/2012/wordml" xmlns:w16cid="http://schemas.microsoft.com/office/word/2016/wordml/cid" xmlns:w16se="http://schemas.microsoft.com/office/word/2015/wordml/symex" mc:Ignorable="w14 w15 w16se w16cid">
+<w:styles xmlns:mc="http://schemas.openxmlformats.org/markup-compatibility/2006" xmlns:r="http://schemas.openxmlformats.org/officeDocument/2006/relationships" xmlns:w="http://schemas.openxmlformats.org/wordprocessingml/2006/main" xmlns:w14="http://schemas.microsoft.com/office/word/2010/wordml" xmlns:w15="http://schemas.microsoft.com/office/word/2012/wordml" xmlns:w16cex="http://schemas.microsoft.com/office/word/2018/wordml/cex" xmlns:w16cid="http://schemas.microsoft.com/office/word/2016/wordml/cid" xmlns:w16="http://schemas.microsoft.com/office/word/2018/wordml" xmlns:w16du="http://schemas.microsoft.com/office/word/2023/wordml/word16du" xmlns:w16sdtdh="http://schemas.microsoft.com/office/word/2020/wordml/sdtdatahash" xmlns:w16sdtfl="http://schemas.microsoft.com/office/word/2024/wordml/sdtformatlock" xmlns:w16se="http://schemas.microsoft.com/office/word/2015/wordml/symex" mc:Ignorable="w14 w15 w16se w16cid w16 w16cex w16sdtdh w16sdtfl w16du">
   <w:docDefaults>
     <w:rPrDefault>
       <w:rPr>
@@ -1216,7 +1140,7 @@
     </w:rPrDefault>
     <w:pPrDefault/>
   </w:docDefaults>
-  <w:latentStyles w:defLockedState="0" w:defUIPriority="99" w:defSemiHidden="0" w:defUnhideWhenUsed="0" w:defQFormat="0" w:count="375">
+  <w:latentStyles w:defLockedState="0" w:defUIPriority="99" w:defSemiHidden="0" w:defUnhideWhenUsed="0" w:defQFormat="0" w:count="376">
     <w:lsdException w:name="Normal" w:uiPriority="0" w:qFormat="1"/>
     <w:lsdException w:name="heading 1" w:uiPriority="9" w:qFormat="1"/>
     <w:lsdException w:name="heading 2" w:semiHidden="1" w:uiPriority="9" w:unhideWhenUsed="1" w:qFormat="1"/>
@@ -1590,6 +1514,7 @@
     <w:lsdException w:name="List Table 7 Colorful Accent 6" w:uiPriority="52"/>
     <w:lsdException w:name="Mention" w:semiHidden="1" w:unhideWhenUsed="1"/>
     <w:lsdException w:name="Smart Hyperlink" w:semiHidden="1" w:unhideWhenUsed="1"/>
+    <w:lsdException w:name="Smart Link" w:semiHidden="1" w:unhideWhenUsed="1"/>
   </w:latentStyles>
   <w:style w:type="paragraph" w:default="1" w:styleId="Normal">
     <w:name w:val="Normal"/>

</xml_diff>